<commit_message>
proofing XML with original transcriptions; adding files from meeting with Rob discussing new markup to handle multiple suggestions for unclear text
</commit_message>
<xml_diff>
--- a/Transcriptions/Bartram Transcriptions Vol-001_1801-1819_ All of Susan's transcriptions.docx
+++ b/Transcriptions/Bartram Transcriptions Vol-001_1801-1819_ All of Susan's transcriptions.docx
@@ -1,6 +1,6 @@
 
 <file path=word/document.xml><?xml version="1.0" encoding="utf-8"?>
-<w:document xmlns:wpc="http://schemas.microsoft.com/office/word/2010/wordprocessingCanvas" xmlns:mo="http://schemas.microsoft.com/office/mac/office/2008/main" xmlns:mc="http://schemas.openxmlformats.org/markup-compatibility/2006" xmlns:mv="urn:schemas-microsoft-com:mac:vml" xmlns:o="urn:schemas-microsoft-com:office:office" xmlns:r="http://schemas.openxmlformats.org/officeDocument/2006/relationships" xmlns:m="http://schemas.openxmlformats.org/officeDocument/2006/math" xmlns:v="urn:schemas-microsoft-com:vml" xmlns:wp14="http://schemas.microsoft.com/office/word/2010/wordprocessingDrawing" xmlns:wp="http://schemas.openxmlformats.org/drawingml/2006/wordprocessingDrawing" xmlns:w10="urn:schemas-microsoft-com:office:word" xmlns:w="http://schemas.openxmlformats.org/wordprocessingml/2006/main" xmlns:w14="http://schemas.microsoft.com/office/word/2010/wordml" xmlns:wpg="http://schemas.microsoft.com/office/word/2010/wordprocessingGroup" xmlns:wpi="http://schemas.microsoft.com/office/word/2010/wordprocessingInk" xmlns:wne="http://schemas.microsoft.com/office/word/2006/wordml" xmlns:wps="http://schemas.microsoft.com/office/word/2010/wordprocessingShape" mc:Ignorable="w14 wp14">
+<w:document xmlns:wpc="http://schemas.microsoft.com/office/word/2010/wordprocessingCanvas" xmlns:mc="http://schemas.openxmlformats.org/markup-compatibility/2006" xmlns:o="urn:schemas-microsoft-com:office:office" xmlns:r="http://schemas.openxmlformats.org/officeDocument/2006/relationships" xmlns:m="http://schemas.openxmlformats.org/officeDocument/2006/math" xmlns:v="urn:schemas-microsoft-com:vml" xmlns:wp14="http://schemas.microsoft.com/office/word/2010/wordprocessingDrawing" xmlns:wp="http://schemas.openxmlformats.org/drawingml/2006/wordprocessingDrawing" xmlns:w10="urn:schemas-microsoft-com:office:word" xmlns:w="http://schemas.openxmlformats.org/wordprocessingml/2006/main" xmlns:w14="http://schemas.microsoft.com/office/word/2010/wordml" xmlns:wpg="http://schemas.microsoft.com/office/word/2010/wordprocessingGroup" xmlns:wpi="http://schemas.microsoft.com/office/word/2010/wordprocessingInk" xmlns:wne="http://schemas.microsoft.com/office/word/2006/wordml" xmlns:wps="http://schemas.microsoft.com/office/word/2010/wordprocessingShape" mc:Ignorable="w14 wp14">
   <w:body>
     <w:p>
       <w:pPr>
@@ -8,386 +8,389 @@
           <w:b/>
         </w:rPr>
       </w:pPr>
+      <w:r>
+        <w:rPr>
+          <w:b/>
+        </w:rPr>
+        <w:t>Bartram-Thomas_Vol-001_1801-1819_020</w:t>
+      </w:r>
+    </w:p>
+    <w:p>
+      <w:pPr>
+        <w:rPr>
+          <w:b/>
+        </w:rPr>
+      </w:pPr>
+      <w:r>
+        <w:rPr>
+          <w:b/>
+        </w:rPr>
+        <w:t>Surname: Read</w:t>
+      </w:r>
+      <w:r>
+        <w:rPr>
+          <w:b/>
+        </w:rPr>
+        <w:t>, Osborn</w:t>
+      </w:r>
+    </w:p>
+    <w:p>
+      <w:r>
+        <w:t>[[start page]]</w:t>
+      </w:r>
+    </w:p>
+    <w:p>
+      <w:r>
+        <w:t xml:space="preserve">[[person]] </w:t>
+      </w:r>
+      <w:r>
+        <w:t>Samuel Read</w:t>
+      </w:r>
+      <w:r>
+        <w:t xml:space="preserve"> [[/person]]</w:t>
+      </w:r>
+      <w:r>
+        <w:br/>
+        <w:t>April 1 1802 To mend hook &amp; one New link [[shil, shot]] £3.2.04</w:t>
+      </w:r>
+      <w:r>
+        <w:br/>
+        <w:t>To mend Peat and Dung Fork £0.2.03</w:t>
+      </w:r>
+      <w:r>
+        <w:br/>
+        <w:t>to one &amp; half of [</w:t>
+      </w:r>
+      <w:r>
+        <w:t>[?]] iron [[/?]</w:t>
+      </w:r>
+      <w:r>
+        <w:t>] £0.0.07</w:t>
+      </w:r>
+      <w:r>
+        <w:br/>
+        <w:t>To Shearp [Sheep] Shear £0.1.00</w:t>
+      </w:r>
+      <w:r>
+        <w:br/>
+        <w:t>To plowing 3 Days &amp; [illegible] [[strikethrough]] [[?]] £1.7.00 [[/?]]</w:t>
+      </w:r>
+      <w:r>
+        <w:br/>
+        <w:t>March 30 1802 To one Due bill Lost £11.7.00</w:t>
+      </w:r>
+      <w:r>
+        <w:br/>
+        <w:t>To Schooh Shovle [school shovel] £0.4.06</w:t>
+      </w:r>
+      <w:r>
+        <w:br/>
+        <w:t xml:space="preserve">To Seven Bush [Bushel] Coal &amp; use of Shop &amp; tools </w:t>
+      </w:r>
+      <w:r>
+        <w:br/>
+      </w:r>
+      <w:r>
+        <w:t xml:space="preserve"> for [[person]] Joseph Nichols [[/person]] to work [[underline]] £0.7</w:t>
+      </w:r>
+      <w:r>
+        <w:t>.00</w:t>
+      </w:r>
+      <w:r>
+        <w:t xml:space="preserve"> [[/underline]]</w:t>
+      </w:r>
+      <w:r>
+        <w:br/>
+        <w:t>£</w:t>
+      </w:r>
+      <w:r>
+        <w:t>13</w:t>
+      </w:r>
+      <w:r>
+        <w:t>.1</w:t>
+      </w:r>
+      <w:r>
+        <w:t>1.08</w:t>
+      </w:r>
+    </w:p>
+    <w:p>
+      <w:r>
+        <w:t>Fairfield</w:t>
+      </w:r>
+      <w:r>
+        <w:br/>
+      </w:r>
+      <w:r>
+        <w:t>April 17 1804 This [[strikethrough]] Day Settle all accounts</w:t>
+      </w:r>
+      <w:r>
+        <w:br/>
+        <w:t xml:space="preserve">with </w:t>
+      </w:r>
+      <w:r>
+        <w:t xml:space="preserve">[[person]] </w:t>
+      </w:r>
+      <w:r>
+        <w:t xml:space="preserve">Samuel Read </w:t>
+      </w:r>
+      <w:r>
+        <w:t xml:space="preserve">[[/person]] </w:t>
+      </w:r>
+      <w:r>
+        <w:t xml:space="preserve">&amp; found </w:t>
+      </w:r>
+      <w:r>
+        <w:br/>
+      </w:r>
+      <w:r>
+        <w:t>Due [illegible</w:t>
+      </w:r>
+      <w:r>
+        <w:t>] Six Pound</w:t>
+      </w:r>
+      <w:r>
+        <w:t xml:space="preserve"> [[/strikethrough]]</w:t>
+      </w:r>
+    </w:p>
+    <w:p>
+      <w:r>
+        <w:t xml:space="preserve">June 4 1802 </w:t>
+      </w:r>
+      <w:r>
+        <w:t xml:space="preserve">[[person]] </w:t>
+      </w:r>
+      <w:r>
+        <w:t>Mary Osborn</w:t>
+      </w:r>
+      <w:r>
+        <w:t xml:space="preserve"> [[/person]]</w:t>
+      </w:r>
+      <w:r>
+        <w:br/>
+        <w:t xml:space="preserve">To 70 Pound fourpenny </w:t>
+      </w:r>
+      <w:r>
+        <w:br/>
+      </w:r>
+      <w:r>
+        <w:t xml:space="preserve">Nailes </w:t>
+      </w:r>
+      <w:r>
+        <w:t>[nails] a</w:t>
+      </w:r>
+      <w:r>
+        <w:t>t /10 2/4</w:t>
+      </w:r>
+      <w:r>
+        <w:t xml:space="preserve"> £3.0.00</w:t>
+      </w:r>
+      <w:r>
+        <w:br/>
+      </w:r>
+      <w:r>
+        <w:t>Due on old account</w:t>
+      </w:r>
+      <w:r>
+        <w:t xml:space="preserve"> £0.8.04</w:t>
+      </w:r>
+      <w:r>
+        <w:br/>
+        <w:t>To 5 Thousand Lath [illegible</w:t>
+      </w:r>
+      <w:r>
+        <w:t>]</w:t>
+      </w:r>
+      <w:r>
+        <w:t xml:space="preserve"> £2.5.00</w:t>
+      </w:r>
+      <w:r>
+        <w:br/>
+        <w:t>To 1 Set Nives [Knives] &amp; forks £0.3.04</w:t>
+      </w:r>
+      <w:r>
+        <w:br/>
+      </w:r>
+      <w:r>
+        <w:t xml:space="preserve">To Cash </w:t>
+      </w:r>
+      <w:r>
+        <w:t>[[person]] Abram Morehause [Morehouse] [[/person]] £0.1.00</w:t>
+      </w:r>
+      <w:r>
+        <w:br/>
+        <w:t>to 13 lb wool at 2/1 £1.7.01</w:t>
+      </w:r>
+      <w:r>
+        <w:br/>
+        <w:t xml:space="preserve">To Cash </w:t>
+      </w:r>
+      <w:r>
+        <w:t>£</w:t>
+      </w:r>
+      <w:r>
+        <w:t>1.10.00</w:t>
+      </w:r>
+      <w:r>
+        <w:br/>
+        <w:t>to 1 qt oil £0.1.00</w:t>
+      </w:r>
+      <w:r>
+        <w:br/>
+        <w:t>To account P</w:t>
+      </w:r>
+      <w:r>
+        <w:t>aid [[person]] S Perry [[/person]] £1.11.04 /</w:t>
+      </w:r>
+      <w:r>
+        <w:br/>
+        <w:t xml:space="preserve">To Cash </w:t>
+      </w:r>
+      <w:r>
+        <w:t xml:space="preserve">[[underline]] </w:t>
+      </w:r>
+      <w:r>
+        <w:t>£0.3.</w:t>
+      </w:r>
+      <w:r>
+        <w:t>10</w:t>
+      </w:r>
+      <w:r>
+        <w:t xml:space="preserve"> </w:t>
+      </w:r>
+      <w:r>
+        <w:t>[[/underline]]</w:t>
+      </w:r>
+      <w:r>
+        <w:br/>
+        <w:t>[[underline]] £10.10.14 [[/underline]]</w:t>
+      </w:r>
+      <w:r>
+        <w:br/>
+      </w:r>
+      <w:r>
+        <w:t>Paid January 1804</w:t>
+      </w:r>
+    </w:p>
+    <w:p>
+      <w:r>
+        <w:t>[[end page]]</w:t>
+      </w:r>
+    </w:p>
+    <w:p>
+      <w:pPr>
+        <w:rPr>
+          <w:b/>
+        </w:rPr>
+      </w:pPr>
+      <w:r>
+        <w:rPr>
+          <w:b/>
+        </w:rPr>
+        <w:t>Bartram-Thomas_Vol-001_1801-1819_022</w:t>
+      </w:r>
+      <w:r>
+        <w:rPr>
+          <w:b/>
+        </w:rPr>
+        <w:tab/>
+      </w:r>
+      <w:r>
+        <w:rPr>
+          <w:b/>
+        </w:rPr>
+        <w:tab/>
+      </w:r>
+      <w:r>
+        <w:rPr>
+          <w:b/>
+        </w:rPr>
+        <w:tab/>
+      </w:r>
+      <w:r>
+        <w:rPr>
+          <w:b/>
+        </w:rPr>
+        <w:tab/>
+      </w:r>
+    </w:p>
+    <w:p>
+      <w:r>
+        <w:rPr>
+          <w:b/>
+        </w:rPr>
+        <w:t xml:space="preserve">Surnames: Morehouse  </w:t>
+      </w:r>
+      <w:r>
+        <w:rPr>
+          <w:b/>
+        </w:rPr>
+        <w:tab/>
+      </w:r>
+      <w:r>
+        <w:rPr>
+          <w:b/>
+        </w:rPr>
+        <w:tab/>
+      </w:r>
+    </w:p>
+    <w:p>
+      <w:r>
+        <w:t>[[start page]]</w:t>
+      </w:r>
+      <w:r>
+        <w:tab/>
+      </w:r>
+      <w:r>
+        <w:tab/>
+      </w:r>
+      <w:r>
+        <w:tab/>
+      </w:r>
+    </w:p>
+    <w:p>
+      <w:r>
+        <w:t>Sept 29 1999 [[person]] William Morehouse [[/person]]</w:t>
+      </w:r>
+      <w:r>
+        <w:br/>
+        <w:t>toe one --</w:t>
+      </w:r>
+      <w:r>
+        <w:br/>
+        <w:t>To Shearp [Sheep] Shear 1/ To Set [[?]] of [[/?]] Shears £0.2.06</w:t>
+      </w:r>
+      <w:r>
+        <w:br/>
+      </w:r>
+      <w:r>
+        <w:lastRenderedPageBreak/>
+        <w:t>Decd. 1799</w:t>
+      </w:r>
+      <w:r>
+        <w:br/>
+        <w:t>To Set [[?]] of [[/?]] Shears £0.1.00</w:t>
+      </w:r>
+      <w:r>
+        <w:br/>
+        <w:t>To Shewing [Shoeing] horse New [[?]] Set [[/?]] toes £0.6.00</w:t>
+      </w:r>
+      <w:r>
+        <w:br/>
+        <w:t>Nov 1800 To Make [illegible] iron £0.1.00</w:t>
+      </w:r>
+      <w:r>
+        <w:br/>
+        <w:t>To Shewing [shoeing] horse new my iron &amp; Steel £0.3.00</w:t>
+      </w:r>
+      <w:r>
+        <w:br/>
+        <w:t>To [illegible] Lumbers /6 to Lay [[?]] and [[/?]] 4/ £0.4.06</w:t>
+      </w:r>
+      <w:r>
+        <w:t xml:space="preserve"> ******</w:t>
+      </w:r>
       <w:bookmarkStart w:id="0" w:name="_GoBack"/>
       <w:bookmarkEnd w:id="0"/>
-      <w:r>
-        <w:rPr>
-          <w:b/>
-        </w:rPr>
-        <w:t>Bartram-Thomas_Vol-001_1801-1819_020</w:t>
-      </w:r>
-    </w:p>
-    <w:p>
-      <w:pPr>
-        <w:rPr>
-          <w:b/>
-        </w:rPr>
-      </w:pPr>
-      <w:r>
-        <w:rPr>
-          <w:b/>
-        </w:rPr>
-        <w:t>Surname: Read</w:t>
-      </w:r>
-      <w:r>
-        <w:rPr>
-          <w:b/>
-        </w:rPr>
-        <w:t>, Osborn</w:t>
-      </w:r>
-    </w:p>
-    <w:p>
-      <w:r>
-        <w:t>[[start page]]</w:t>
-      </w:r>
-    </w:p>
-    <w:p>
-      <w:r>
-        <w:t xml:space="preserve">[[person]] </w:t>
-      </w:r>
-      <w:r>
-        <w:t>Samuel Read</w:t>
-      </w:r>
-      <w:r>
-        <w:t xml:space="preserve"> [[/person]]</w:t>
-      </w:r>
-      <w:r>
-        <w:br/>
-        <w:t>April 1 1802 To mend hook &amp; one New link [[shil, shot]] £3.2.04</w:t>
-      </w:r>
-      <w:r>
-        <w:br/>
-        <w:t>To mend Peat and Dung Fork £0.2.03</w:t>
-      </w:r>
-      <w:r>
-        <w:br/>
-        <w:t>to one &amp; half of [</w:t>
-      </w:r>
-      <w:r>
-        <w:t>[?]] iron [[/?]</w:t>
-      </w:r>
-      <w:r>
-        <w:t>] £0.0.07</w:t>
-      </w:r>
-      <w:r>
-        <w:br/>
-        <w:t>To Shearp [Sheep] Shear £0.1.00</w:t>
-      </w:r>
-      <w:r>
-        <w:br/>
-        <w:t>To plowing 3 Days &amp; [illegible] [[strikethrough]] [[?]] £1.7.00 [[/?]]</w:t>
-      </w:r>
-      <w:r>
-        <w:br/>
-        <w:t>March 30 1802 To one Due bill Lost £11.7.00</w:t>
-      </w:r>
-      <w:r>
-        <w:br/>
-        <w:t>To Schooh Shovle [school shovel] £0.4.06</w:t>
-      </w:r>
-      <w:r>
-        <w:br/>
-        <w:t xml:space="preserve">To Seven Bush [Bushel] Coal &amp; use of Shop &amp; tools </w:t>
-      </w:r>
-      <w:r>
-        <w:br/>
-      </w:r>
-      <w:r>
-        <w:t xml:space="preserve"> for [[person]] Joseph Nichols [[/person]] to work [[underline]] £0.7</w:t>
-      </w:r>
-      <w:r>
-        <w:t>.00</w:t>
-      </w:r>
-      <w:r>
-        <w:t xml:space="preserve"> [[/underline]]</w:t>
-      </w:r>
-      <w:r>
-        <w:br/>
-        <w:t>£</w:t>
-      </w:r>
-      <w:r>
-        <w:t>13</w:t>
-      </w:r>
-      <w:r>
-        <w:t>.1</w:t>
-      </w:r>
-      <w:r>
-        <w:t>1.08</w:t>
-      </w:r>
-    </w:p>
-    <w:p>
-      <w:r>
-        <w:t>Fairfield</w:t>
-      </w:r>
-      <w:r>
-        <w:br/>
-      </w:r>
-      <w:r>
-        <w:t>April 17 1804 This [[strikethrough]] Day Settle all accounts</w:t>
-      </w:r>
-      <w:r>
-        <w:br/>
-        <w:t xml:space="preserve">with </w:t>
-      </w:r>
-      <w:r>
-        <w:t xml:space="preserve">[[person]] </w:t>
-      </w:r>
-      <w:r>
-        <w:t xml:space="preserve">Samuel Read </w:t>
-      </w:r>
-      <w:r>
-        <w:t xml:space="preserve">[[/person]] </w:t>
-      </w:r>
-      <w:r>
-        <w:t xml:space="preserve">&amp; found </w:t>
-      </w:r>
-      <w:r>
-        <w:br/>
-      </w:r>
-      <w:r>
-        <w:t>Due [illegible</w:t>
-      </w:r>
-      <w:r>
-        <w:t>] Six Pound</w:t>
-      </w:r>
-      <w:r>
-        <w:t xml:space="preserve"> [[/strikethrough]]</w:t>
-      </w:r>
-    </w:p>
-    <w:p>
-      <w:r>
-        <w:t xml:space="preserve">June 4 1802 </w:t>
-      </w:r>
-      <w:r>
-        <w:t xml:space="preserve">[[person]] </w:t>
-      </w:r>
-      <w:r>
-        <w:t>Mary Osborn</w:t>
-      </w:r>
-      <w:r>
-        <w:t xml:space="preserve"> [[/person]]</w:t>
-      </w:r>
-      <w:r>
-        <w:br/>
-        <w:t xml:space="preserve">To 70 Pound fourpenny </w:t>
-      </w:r>
-      <w:r>
-        <w:br/>
-      </w:r>
-      <w:r>
-        <w:t xml:space="preserve">Nailes </w:t>
-      </w:r>
-      <w:r>
-        <w:t>[nails] a</w:t>
-      </w:r>
-      <w:r>
-        <w:t>t /10 2/4</w:t>
-      </w:r>
-      <w:r>
-        <w:t xml:space="preserve"> £3.0.00</w:t>
-      </w:r>
-      <w:r>
-        <w:br/>
-      </w:r>
-      <w:r>
-        <w:t>Due on old account</w:t>
-      </w:r>
-      <w:r>
-        <w:t xml:space="preserve"> £0.8.04</w:t>
-      </w:r>
-      <w:r>
-        <w:br/>
-        <w:t>To 5 Thousand Lath [illegible</w:t>
-      </w:r>
-      <w:r>
-        <w:t>]</w:t>
-      </w:r>
-      <w:r>
-        <w:t xml:space="preserve"> £2.5.00</w:t>
-      </w:r>
-      <w:r>
-        <w:br/>
-        <w:t>To 1 Set Nives [Knives] &amp; forks £0.3.04</w:t>
-      </w:r>
-      <w:r>
-        <w:br/>
-      </w:r>
-      <w:r>
-        <w:t xml:space="preserve">To Cash </w:t>
-      </w:r>
-      <w:r>
-        <w:t>[[person]] Abram Morehause [Morehouse] [[/person]] £0.1.00</w:t>
-      </w:r>
-      <w:r>
-        <w:br/>
-        <w:t>to 13 lb wool at 2/1 £1.7.01</w:t>
-      </w:r>
-      <w:r>
-        <w:br/>
-        <w:t xml:space="preserve">To Cash </w:t>
-      </w:r>
-      <w:r>
-        <w:t>£</w:t>
-      </w:r>
-      <w:r>
-        <w:t>1.10.00</w:t>
-      </w:r>
-      <w:r>
-        <w:br/>
-        <w:t>to 1 qt oil £0.1.00</w:t>
-      </w:r>
-      <w:r>
-        <w:br/>
-        <w:t>To account P</w:t>
-      </w:r>
-      <w:r>
-        <w:t>aid [[person]] S Perry [[/person]] £1.11.04 /</w:t>
-      </w:r>
-      <w:r>
-        <w:br/>
-        <w:t xml:space="preserve">To Cash </w:t>
-      </w:r>
-      <w:r>
-        <w:t xml:space="preserve">[[underline]] </w:t>
-      </w:r>
-      <w:r>
-        <w:t>£0.3.</w:t>
-      </w:r>
-      <w:r>
-        <w:t>10</w:t>
-      </w:r>
-      <w:r>
-        <w:t xml:space="preserve"> </w:t>
-      </w:r>
-      <w:r>
-        <w:t>[[/underline]]</w:t>
-      </w:r>
-      <w:r>
-        <w:br/>
-        <w:t>[[underline]] £10.10.14 [[/underline]]</w:t>
-      </w:r>
-      <w:r>
-        <w:br/>
-      </w:r>
-      <w:r>
-        <w:t>Paid January 1804</w:t>
-      </w:r>
-    </w:p>
-    <w:p>
-      <w:r>
-        <w:t>[[end page]]</w:t>
-      </w:r>
-    </w:p>
-    <w:p>
-      <w:pPr>
-        <w:rPr>
-          <w:b/>
-        </w:rPr>
-      </w:pPr>
-      <w:r>
-        <w:rPr>
-          <w:b/>
-        </w:rPr>
-        <w:t>Bartram-Thomas_Vol-001_1801-1819_022</w:t>
-      </w:r>
-      <w:r>
-        <w:rPr>
-          <w:b/>
-        </w:rPr>
-        <w:tab/>
-      </w:r>
-      <w:r>
-        <w:rPr>
-          <w:b/>
-        </w:rPr>
-        <w:tab/>
-      </w:r>
-      <w:r>
-        <w:rPr>
-          <w:b/>
-        </w:rPr>
-        <w:tab/>
-      </w:r>
-      <w:r>
-        <w:rPr>
-          <w:b/>
-        </w:rPr>
-        <w:tab/>
-      </w:r>
-    </w:p>
-    <w:p>
-      <w:r>
-        <w:rPr>
-          <w:b/>
-        </w:rPr>
-        <w:t xml:space="preserve">Surnames: Morehouse  </w:t>
-      </w:r>
-      <w:r>
-        <w:rPr>
-          <w:b/>
-        </w:rPr>
-        <w:tab/>
-      </w:r>
-      <w:r>
-        <w:rPr>
-          <w:b/>
-        </w:rPr>
-        <w:tab/>
-      </w:r>
-    </w:p>
-    <w:p>
-      <w:r>
-        <w:t>[[start page]]</w:t>
-      </w:r>
-      <w:r>
-        <w:tab/>
-      </w:r>
-      <w:r>
-        <w:tab/>
-      </w:r>
-      <w:r>
-        <w:tab/>
-      </w:r>
-    </w:p>
-    <w:p>
-      <w:r>
-        <w:t>Sept 29 1999 [[person]] William Morehouse [[/person]]</w:t>
-      </w:r>
-      <w:r>
-        <w:br/>
-        <w:t>toe one --</w:t>
-      </w:r>
-      <w:r>
-        <w:br/>
-        <w:t>To Shearp [Sheep] Shear 1/ To Set [[?]] of [[/?]] Shears £0.2.06</w:t>
-      </w:r>
-      <w:r>
-        <w:br/>
-      </w:r>
-      <w:r>
-        <w:lastRenderedPageBreak/>
-        <w:t>Decd. 1799</w:t>
-      </w:r>
-      <w:r>
-        <w:br/>
-        <w:t>To Set [[?]] of [[/?]] Shears £0.1.00</w:t>
-      </w:r>
-      <w:r>
-        <w:br/>
-        <w:t>To Shewing [Shoeing] horse New [[?]] Set [[/?]] toes £0.6.00</w:t>
-      </w:r>
-      <w:r>
-        <w:br/>
-        <w:t>Nov 1800 To Make [illegible] iron £0.1.00</w:t>
-      </w:r>
-      <w:r>
-        <w:br/>
-        <w:t>To Shewing [shoeing] horse new my iron &amp; Steel £0.3.00</w:t>
-      </w:r>
-      <w:r>
-        <w:br/>
-        <w:t>To [illegible] Lumbers /6 to Lay [[?]] and [[/?]] 4/ £0.4.06</w:t>
-      </w:r>
       <w:r>
         <w:br/>
         <w:t>March 1801 To Long Yoke [Yoke] &amp; [[?]] Staple [[/?]] £0.2.00</w:t>
@@ -1398,7 +1401,7 @@
       </w:pPr>
     </w:pPrDefault>
   </w:docDefaults>
-  <w:latentStyles w:defLockedState="0" w:defUIPriority="99" w:defSemiHidden="1" w:defUnhideWhenUsed="1" w:defQFormat="0" w:count="276">
+  <w:latentStyles w:defLockedState="0" w:defUIPriority="99" w:defSemiHidden="1" w:defUnhideWhenUsed="1" w:defQFormat="0" w:count="267">
     <w:lsdException w:name="Normal" w:semiHidden="0" w:uiPriority="0" w:unhideWhenUsed="0" w:qFormat="1"/>
     <w:lsdException w:name="heading 1" w:semiHidden="0" w:uiPriority="9" w:unhideWhenUsed="0" w:qFormat="1"/>
     <w:lsdException w:name="heading 2" w:uiPriority="9" w:qFormat="1"/>
@@ -1425,15 +1428,6 @@
     <w:lsdException w:name="Strong" w:semiHidden="0" w:uiPriority="22" w:unhideWhenUsed="0" w:qFormat="1"/>
     <w:lsdException w:name="Emphasis" w:semiHidden="0" w:uiPriority="20" w:unhideWhenUsed="0" w:qFormat="1"/>
     <w:lsdException w:name="Table Grid" w:semiHidden="0" w:uiPriority="39" w:unhideWhenUsed="0"/>
-    <w:lsdException w:name="Note Level 1" w:semiHidden="0" w:unhideWhenUsed="0"/>
-    <w:lsdException w:name="Note Level 2" w:semiHidden="0" w:unhideWhenUsed="0"/>
-    <w:lsdException w:name="Note Level 3" w:semiHidden="0" w:unhideWhenUsed="0"/>
-    <w:lsdException w:name="Note Level 4" w:semiHidden="0" w:unhideWhenUsed="0"/>
-    <w:lsdException w:name="Note Level 5" w:semiHidden="0" w:unhideWhenUsed="0"/>
-    <w:lsdException w:name="Note Level 6" w:semiHidden="0" w:unhideWhenUsed="0"/>
-    <w:lsdException w:name="Note Level 7" w:semiHidden="0" w:unhideWhenUsed="0"/>
-    <w:lsdException w:name="Note Level 8" w:semiHidden="0" w:unhideWhenUsed="0"/>
-    <w:lsdException w:name="Note Level 9" w:semiHidden="0" w:unhideWhenUsed="0"/>
     <w:lsdException w:name="Placeholder Text" w:unhideWhenUsed="0"/>
     <w:lsdException w:name="No Spacing" w:semiHidden="0" w:uiPriority="1" w:unhideWhenUsed="0" w:qFormat="1"/>
     <w:lsdException w:name="Light Shading" w:semiHidden="0" w:uiPriority="60" w:unhideWhenUsed="0"/>
@@ -1581,7 +1575,7 @@
 </file>
 
 <file path=word/stylesWithEffects.xml><?xml version="1.0" encoding="utf-8"?>
-<w:styles xmlns:wpc="http://schemas.microsoft.com/office/word/2010/wordprocessingCanvas" xmlns:mo="http://schemas.microsoft.com/office/mac/office/2008/main" xmlns:mc="http://schemas.openxmlformats.org/markup-compatibility/2006" xmlns:mv="urn:schemas-microsoft-com:mac:vml" xmlns:o="urn:schemas-microsoft-com:office:office" xmlns:r="http://schemas.openxmlformats.org/officeDocument/2006/relationships" xmlns:m="http://schemas.openxmlformats.org/officeDocument/2006/math" xmlns:v="urn:schemas-microsoft-com:vml" xmlns:wp14="http://schemas.microsoft.com/office/word/2010/wordprocessingDrawing" xmlns:wp="http://schemas.openxmlformats.org/drawingml/2006/wordprocessingDrawing" xmlns:w10="urn:schemas-microsoft-com:office:word" xmlns:w="http://schemas.openxmlformats.org/wordprocessingml/2006/main" xmlns:w14="http://schemas.microsoft.com/office/word/2010/wordml" xmlns:wpg="http://schemas.microsoft.com/office/word/2010/wordprocessingGroup" xmlns:wpi="http://schemas.microsoft.com/office/word/2010/wordprocessingInk" xmlns:wne="http://schemas.microsoft.com/office/word/2006/wordml" xmlns:wps="http://schemas.microsoft.com/office/word/2010/wordprocessingShape" mc:Ignorable="w14 wp14">
+<w:styles xmlns:wpc="http://schemas.microsoft.com/office/word/2010/wordprocessingCanvas" xmlns:mc="http://schemas.openxmlformats.org/markup-compatibility/2006" xmlns:o="urn:schemas-microsoft-com:office:office" xmlns:r="http://schemas.openxmlformats.org/officeDocument/2006/relationships" xmlns:m="http://schemas.openxmlformats.org/officeDocument/2006/math" xmlns:v="urn:schemas-microsoft-com:vml" xmlns:wp14="http://schemas.microsoft.com/office/word/2010/wordprocessingDrawing" xmlns:wp="http://schemas.openxmlformats.org/drawingml/2006/wordprocessingDrawing" xmlns:w10="urn:schemas-microsoft-com:office:word" xmlns:w="http://schemas.openxmlformats.org/wordprocessingml/2006/main" xmlns:w14="http://schemas.microsoft.com/office/word/2010/wordml" xmlns:wpg="http://schemas.microsoft.com/office/word/2010/wordprocessingGroup" xmlns:wpi="http://schemas.microsoft.com/office/word/2010/wordprocessingInk" xmlns:wne="http://schemas.microsoft.com/office/word/2006/wordml" xmlns:wps="http://schemas.microsoft.com/office/word/2010/wordprocessingShape" mc:Ignorable="w14 wp14">
   <w:docDefaults>
     <w:rPrDefault>
       <w:rPr>
@@ -1597,7 +1591,7 @@
       </w:pPr>
     </w:pPrDefault>
   </w:docDefaults>
-  <w:latentStyles w:defLockedState="0" w:defUIPriority="99" w:defSemiHidden="1" w:defUnhideWhenUsed="1" w:defQFormat="0" w:count="276">
+  <w:latentStyles w:defLockedState="0" w:defUIPriority="99" w:defSemiHidden="1" w:defUnhideWhenUsed="1" w:defQFormat="0" w:count="267">
     <w:lsdException w:name="Normal" w:semiHidden="0" w:uiPriority="0" w:unhideWhenUsed="0" w:qFormat="1"/>
     <w:lsdException w:name="heading 1" w:semiHidden="0" w:uiPriority="9" w:unhideWhenUsed="0" w:qFormat="1"/>
     <w:lsdException w:name="heading 2" w:uiPriority="9" w:qFormat="1"/>
@@ -1624,15 +1618,6 @@
     <w:lsdException w:name="Strong" w:semiHidden="0" w:uiPriority="22" w:unhideWhenUsed="0" w:qFormat="1"/>
     <w:lsdException w:name="Emphasis" w:semiHidden="0" w:uiPriority="20" w:unhideWhenUsed="0" w:qFormat="1"/>
     <w:lsdException w:name="Table Grid" w:semiHidden="0" w:uiPriority="39" w:unhideWhenUsed="0"/>
-    <w:lsdException w:name="Note Level 1" w:semiHidden="0" w:unhideWhenUsed="0"/>
-    <w:lsdException w:name="Note Level 2" w:semiHidden="0" w:unhideWhenUsed="0"/>
-    <w:lsdException w:name="Note Level 3" w:semiHidden="0" w:unhideWhenUsed="0"/>
-    <w:lsdException w:name="Note Level 4" w:semiHidden="0" w:unhideWhenUsed="0"/>
-    <w:lsdException w:name="Note Level 5" w:semiHidden="0" w:unhideWhenUsed="0"/>
-    <w:lsdException w:name="Note Level 6" w:semiHidden="0" w:unhideWhenUsed="0"/>
-    <w:lsdException w:name="Note Level 7" w:semiHidden="0" w:unhideWhenUsed="0"/>
-    <w:lsdException w:name="Note Level 8" w:semiHidden="0" w:unhideWhenUsed="0"/>
-    <w:lsdException w:name="Note Level 9" w:semiHidden="0" w:unhideWhenUsed="0"/>
     <w:lsdException w:name="Placeholder Text" w:unhideWhenUsed="0"/>
     <w:lsdException w:name="No Spacing" w:semiHidden="0" w:uiPriority="1" w:unhideWhenUsed="0" w:qFormat="1"/>
     <w:lsdException w:name="Light Shading" w:semiHidden="0" w:uiPriority="60" w:unhideWhenUsed="0"/>
@@ -2068,7 +2053,7 @@
   <a:extraClrSchemeLst/>
   <a:extLst>
     <a:ext uri="{05A4C25C-085E-4340-85A3-A5531E510DB2}">
-      <thm15:themeFamily xmlns:thm15="http://schemas.microsoft.com/office/thememl/2012/main" xmlns="" name="Office Theme" id="{62F939B6-93AF-4DB8-9C6B-D6C7DFDC589F}" vid="{4A3C46E8-61CC-4603-A589-7422A47A8E4A}"/>
+      <thm15:themeFamily xmlns="" xmlns:thm15="http://schemas.microsoft.com/office/thememl/2012/main" name="Office Theme" id="{62F939B6-93AF-4DB8-9C6B-D6C7DFDC589F}" vid="{4A3C46E8-61CC-4603-A589-7422A47A8E4A}"/>
     </a:ext>
   </a:extLst>
 </a:theme>

</xml_diff>